<commit_message>
single page webapp is created
</commit_message>
<xml_diff>
--- a/Financial aid Doc (1).docx
+++ b/Financial aid Doc (1).docx
@@ -25,7 +25,7 @@
           <w:b/>
           <w:lang w:val="en-US"/>
         </w:rPr>
-        <w:t>HTML, CSS, and Javascript for Web Developers</w:t>
+        <w:t>Introduction to TensorFlow for Artificial Intelligence, Machine Learning, and Deep Learning</w:t>
       </w:r>
       <w:r>
         <w:rPr>
@@ -41,7 +41,7 @@
           <w:b/>
           <w:lang w:val="en-US"/>
         </w:rPr>
-        <w:t>HTML, CSS, and Javascript for Web Developers</w:t>
+        <w:t>Introduction to TensorFlow for Artificial Intelligence, Machine Learning, and Deep Learning</w:t>
       </w:r>
       <w:r>
         <w:t>. My father is feeling bad as he is already unable to pay my college fees. My Institution and management can’t Aid me and I kindly request you  to help me pursue this course.Only with the help of my fathers income we are running the family. And I am studying in the self financing college and the tuition fees is more heavier and my father took education loan for paying my fees. The interest rate is 18% and repayment is already started. Hence I am not having good financial stuff with me and less opportunity to earn money am unable to pay the extra amount to do this online course. Here in India as I am pursuing a degree I don’t have much opportunity to go for a part time job.</w:t>
@@ -144,16 +144,17 @@
           <w:b/>
           <w:lang w:val="en-US"/>
         </w:rPr>
-        <w:t>HTML, CSS, and Javascript for Web Developers</w:t>
-      </w:r>
-      <w:r>
-        <w:t xml:space="preserve">. By knowing I can easily learn other courses and do projects on the field of computer and </w:t>
-      </w:r>
-      <w:r>
-        <w:rPr>
-          <w:lang w:val="en-US"/>
-        </w:rPr>
-        <w:t>Web Developing</w:t>
+        <w:t>Introduction to TensorFlow for Artificial Intelligence, Machine Learning, and Deep Learning</w:t>
+      </w:r>
+      <w:r>
+        <w:t xml:space="preserve">. By knowing I can easily learn other courses and do projects on the field of computer </w:t>
+      </w:r>
+      <w:r>
+        <w:rPr>
+          <w:rFonts w:hint="default"/>
+          <w:lang w:val="en-US"/>
+        </w:rPr>
+        <w:t>science</w:t>
       </w:r>
       <w:r>
         <w:t xml:space="preserve">. Hence by knowing the basics of </w:t>
@@ -163,7 +164,7 @@
           <w:b/>
           <w:lang w:val="en-US"/>
         </w:rPr>
-        <w:t>HTML, CSS, and Javascript for Web Developers</w:t>
+        <w:t>Introduction to TensorFlow for Artificial Intelligence, Machine Learning, and Deep Learning</w:t>
       </w:r>
       <w:r>
         <w:t>,I will be clearing my interview and may get a good job. The right job will make me to get trained in specific domain. By getting trained in basic domain I will be a master in my domain and may provide some free training to the friends.  Once again i am requesting to approve the request and do the needful.</w:t>
@@ -223,8 +224,8 @@
       <w:r>
         <w:t>i cant offer the amount the coursera requests because i am from a poor background.so students like me can utilize this financial aid option for getting knowledge for free.</w:t>
       </w:r>
-    </w:p>
-    <w:bookmarkEnd w:id="0"/>
+      <w:bookmarkEnd w:id="0"/>
+    </w:p>
     <w:sectPr>
       <w:headerReference r:id="rId3" w:type="default"/>
       <w:pgSz w:w="12240" w:h="15840"/>
@@ -296,7 +297,7 @@
     <w:lsdException w:uiPriority="99" w:name="Normal Indent"/>
     <w:lsdException w:uiPriority="99" w:name="footnote text"/>
     <w:lsdException w:uiPriority="99" w:name="annotation text"/>
-    <w:lsdException w:uiPriority="99" w:semiHidden="0" w:name="header"/>
+    <w:lsdException w:qFormat="1" w:uiPriority="99" w:semiHidden="0" w:name="header"/>
     <w:lsdException w:uiPriority="99" w:semiHidden="0" w:name="footer"/>
     <w:lsdException w:uiPriority="99" w:name="index heading"/>
     <w:lsdException w:qFormat="1" w:uiPriority="35" w:name="caption"/>
@@ -568,6 +569,7 @@
     <w:basedOn w:val="1"/>
     <w:link w:val="7"/>
     <w:unhideWhenUsed/>
+    <w:qFormat/>
     <w:uiPriority w:val="99"/>
     <w:pPr>
       <w:tabs>
@@ -597,6 +599,7 @@
     <w:name w:val="Footer Char"/>
     <w:basedOn w:val="4"/>
     <w:link w:val="2"/>
+    <w:qFormat/>
     <w:uiPriority w:val="99"/>
   </w:style>
 </w:styles>

</xml_diff>